<commit_message>
updated var'fun' and args grammar
</commit_message>
<xml_diff>
--- a/grammar.docx
+++ b/grammar.docx
@@ -4,15 +4,7 @@
   <w:body>
     <w:p>
       <w:r>
-        <w:t xml:space="preserve">1. </w:t>
-      </w:r>
-      <w:proofErr w:type="gramStart"/>
-      <w:r>
-        <w:t>program</w:t>
-      </w:r>
-      <w:proofErr w:type="gramEnd"/>
-      <w:r>
-        <w:t xml:space="preserve"> → declaration-list</w:t>
+        <w:t>1. program → declaration-list</w:t>
       </w:r>
     </w:p>
     <w:p>
@@ -23,270 +15,94 @@
         <w:t>→</w:t>
       </w:r>
       <w:r>
+        <w:t xml:space="preserve"> decl {decl}</w:t>
+      </w:r>
+    </w:p>
+    <w:p>
+      <w:r>
+        <w:t xml:space="preserve">3. decaration </w:t>
+      </w:r>
+      <w:r>
+        <w:t>→</w:t>
+      </w:r>
+      <w:r>
         <w:t xml:space="preserve"> </w:t>
       </w:r>
-      <w:proofErr w:type="spellStart"/>
-      <w:r>
-        <w:t>decl</w:t>
-      </w:r>
-      <w:proofErr w:type="spellEnd"/>
-      <w:r>
-        <w:t xml:space="preserve"> {</w:t>
-      </w:r>
-      <w:proofErr w:type="spellStart"/>
-      <w:r>
-        <w:t>decl</w:t>
-      </w:r>
-      <w:proofErr w:type="spellEnd"/>
-      <w:r>
-        <w:t>}</w:t>
-      </w:r>
-    </w:p>
-    <w:p>
-      <w:r>
-        <w:t xml:space="preserve">3. </w:t>
-      </w:r>
-      <w:proofErr w:type="spellStart"/>
-      <w:proofErr w:type="gramStart"/>
-      <w:r>
-        <w:t>decaration</w:t>
-      </w:r>
-      <w:proofErr w:type="spellEnd"/>
-      <w:proofErr w:type="gramEnd"/>
-      <w:r>
-        <w:t xml:space="preserve"> </w:t>
-      </w:r>
-      <w:r>
-        <w:t>→</w:t>
-      </w:r>
-      <w:r>
-        <w:t xml:space="preserve"> (</w:t>
-      </w:r>
-      <w:proofErr w:type="spellStart"/>
-      <w:r>
-        <w:t>int</w:t>
-      </w:r>
-      <w:proofErr w:type="spellEnd"/>
-      <w:r>
-        <w:t xml:space="preserve"> ID(</w:t>
-      </w:r>
-      <w:proofErr w:type="spellStart"/>
-      <w:r>
-        <w:t>var-decl’fun-decl</w:t>
-      </w:r>
-      <w:proofErr w:type="spellEnd"/>
-      <w:r>
-        <w:t>’)|void ID fun-</w:t>
-      </w:r>
-      <w:proofErr w:type="spellStart"/>
-      <w:r>
-        <w:t>decl</w:t>
-      </w:r>
-      <w:proofErr w:type="spellEnd"/>
-      <w:r>
-        <w:t>’</w:t>
-      </w:r>
-    </w:p>
-    <w:p>
-      <w:r>
-        <w:t xml:space="preserve">   </w:t>
-      </w:r>
-      <w:proofErr w:type="spellStart"/>
-      <w:r>
-        <w:t>var-decl</w:t>
-      </w:r>
-      <w:proofErr w:type="spellEnd"/>
-      <w:r>
-        <w:t xml:space="preserve">’ </w:t>
-      </w:r>
-      <w:proofErr w:type="gramStart"/>
-      <w:r>
-        <w:t>→</w:t>
-      </w:r>
-      <w:r>
-        <w:t xml:space="preserve"> ;</w:t>
-      </w:r>
-      <w:proofErr w:type="gramEnd"/>
-      <w:r>
-        <w:t xml:space="preserve"> | [NUM]</w:t>
-      </w:r>
-    </w:p>
-    <w:p>
-      <w:r>
-        <w:t xml:space="preserve">   fun-</w:t>
-      </w:r>
-      <w:proofErr w:type="spellStart"/>
-      <w:r>
-        <w:t>decl</w:t>
-      </w:r>
-      <w:proofErr w:type="spellEnd"/>
-      <w:r>
-        <w:t xml:space="preserve">’ </w:t>
-      </w:r>
-      <w:r>
-        <w:t>→</w:t>
-      </w:r>
-      <w:r>
-        <w:t xml:space="preserve"> (</w:t>
-      </w:r>
-      <w:proofErr w:type="spellStart"/>
-      <w:r>
-        <w:t>params</w:t>
-      </w:r>
-      <w:proofErr w:type="spellEnd"/>
-      <w:r>
-        <w:t>) compound-</w:t>
-      </w:r>
-      <w:proofErr w:type="spellStart"/>
-      <w:r>
-        <w:t>stmt</w:t>
-      </w:r>
-      <w:proofErr w:type="spellEnd"/>
-    </w:p>
-    <w:p>
-      <w:r>
-        <w:t xml:space="preserve">4. </w:t>
-      </w:r>
-      <w:proofErr w:type="spellStart"/>
-      <w:r>
-        <w:t>var-decl</w:t>
-      </w:r>
-      <w:proofErr w:type="spellEnd"/>
-      <w:r>
-        <w:t xml:space="preserve"> </w:t>
-      </w:r>
-      <w:r>
-        <w:t>→</w:t>
-      </w:r>
-      <w:r>
-        <w:t xml:space="preserve"> </w:t>
-      </w:r>
-      <w:proofErr w:type="spellStart"/>
-      <w:r>
-        <w:t>int</w:t>
-      </w:r>
-      <w:proofErr w:type="spellEnd"/>
-      <w:r>
-        <w:t xml:space="preserve"> ID </w:t>
-      </w:r>
-      <w:proofErr w:type="spellStart"/>
-      <w:r>
-        <w:t>var-decl</w:t>
-      </w:r>
-      <w:proofErr w:type="spellEnd"/>
-      <w:r>
-        <w:t>’</w:t>
-      </w:r>
-    </w:p>
-    <w:p>
-      <w:r>
-        <w:t xml:space="preserve">7. </w:t>
-      </w:r>
-      <w:proofErr w:type="spellStart"/>
-      <w:proofErr w:type="gramStart"/>
-      <w:r>
-        <w:t>params</w:t>
-      </w:r>
-      <w:proofErr w:type="spellEnd"/>
-      <w:proofErr w:type="gramEnd"/>
-      <w:r>
-        <w:t xml:space="preserve"> </w:t>
-      </w:r>
-      <w:r>
-        <w:t>→</w:t>
-      </w:r>
-      <w:r>
-        <w:t xml:space="preserve"> </w:t>
-      </w:r>
-      <w:proofErr w:type="spellStart"/>
-      <w:r>
-        <w:t>param</w:t>
-      </w:r>
-      <w:proofErr w:type="spellEnd"/>
-      <w:r>
-        <w:t>-list | void</w:t>
-      </w:r>
-    </w:p>
-    <w:p>
-      <w:r>
-        <w:t xml:space="preserve">8. </w:t>
-      </w:r>
-      <w:proofErr w:type="spellStart"/>
-      <w:r>
-        <w:t>param</w:t>
-      </w:r>
-      <w:proofErr w:type="spellEnd"/>
-      <w:r>
-        <w:t xml:space="preserve">-list </w:t>
-      </w:r>
-      <w:r>
-        <w:t>→</w:t>
-      </w:r>
-      <w:r>
-        <w:t xml:space="preserve"> </w:t>
-      </w:r>
-      <w:proofErr w:type="spellStart"/>
-      <w:r>
-        <w:t>param</w:t>
-      </w:r>
-      <w:proofErr w:type="spellEnd"/>
-      <w:r>
-        <w:t xml:space="preserve"> {</w:t>
-      </w:r>
-      <w:proofErr w:type="gramStart"/>
-      <w:r>
-        <w:t>,</w:t>
-      </w:r>
-      <w:proofErr w:type="spellStart"/>
-      <w:r>
-        <w:t>param</w:t>
-      </w:r>
-      <w:proofErr w:type="spellEnd"/>
-      <w:proofErr w:type="gramEnd"/>
-      <w:r>
-        <w:t>}</w:t>
-      </w:r>
-    </w:p>
-    <w:p>
-      <w:r>
-        <w:t xml:space="preserve">9. </w:t>
-      </w:r>
-      <w:proofErr w:type="spellStart"/>
-      <w:proofErr w:type="gramStart"/>
-      <w:r>
-        <w:t>param</w:t>
-      </w:r>
-      <w:proofErr w:type="spellEnd"/>
-      <w:proofErr w:type="gramEnd"/>
-      <w:r>
-        <w:t xml:space="preserve"> </w:t>
-      </w:r>
-      <w:r>
-        <w:t>→</w:t>
-      </w:r>
-      <w:r>
-        <w:t xml:space="preserve"> </w:t>
-      </w:r>
-      <w:proofErr w:type="spellStart"/>
-      <w:r>
-        <w:t>int</w:t>
-      </w:r>
-      <w:proofErr w:type="spellEnd"/>
-      <w:r>
-        <w:t xml:space="preserve"> ID [[]]</w:t>
-      </w:r>
-    </w:p>
-    <w:p>
-      <w:r>
-        <w:t>10. compound-</w:t>
-      </w:r>
-      <w:proofErr w:type="spellStart"/>
-      <w:r>
-        <w:t>stmt</w:t>
-      </w:r>
-      <w:proofErr w:type="spellEnd"/>
-      <w:r>
-        <w:t xml:space="preserve"> </w:t>
+      <w:r>
+        <w:t>(int | void) ID var’fun’</w:t>
+      </w:r>
+      <w:bookmarkStart w:id="0" w:name="_GoBack"/>
+      <w:bookmarkEnd w:id="0"/>
+    </w:p>
+    <w:p>
+      <w:r>
+        <w:t xml:space="preserve">   var-decl’ </w:t>
+      </w:r>
+      <w:r>
+        <w:t>→</w:t>
+      </w:r>
+      <w:r>
+        <w:t xml:space="preserve"> ; | [NUM]</w:t>
+      </w:r>
+    </w:p>
+    <w:p>
+      <w:r>
+        <w:t xml:space="preserve">   fun-decl’ </w:t>
+      </w:r>
+      <w:r>
+        <w:t>→</w:t>
+      </w:r>
+      <w:r>
+        <w:t xml:space="preserve"> (params) compound-stmt</w:t>
+      </w:r>
+    </w:p>
+    <w:p>
+      <w:r>
+        <w:t xml:space="preserve">4. var-decl </w:t>
+      </w:r>
+      <w:r>
+        <w:t>→</w:t>
+      </w:r>
+      <w:r>
+        <w:t xml:space="preserve"> int ID var-decl’</w:t>
+      </w:r>
+    </w:p>
+    <w:p>
+      <w:r>
+        <w:t xml:space="preserve">7. params </w:t>
+      </w:r>
+      <w:r>
+        <w:t>→</w:t>
+      </w:r>
+      <w:r>
+        <w:t xml:space="preserve"> param-list | void</w:t>
+      </w:r>
+    </w:p>
+    <w:p>
+      <w:r>
+        <w:t xml:space="preserve">8. param-list </w:t>
+      </w:r>
+      <w:r>
+        <w:t>→</w:t>
+      </w:r>
+      <w:r>
+        <w:t xml:space="preserve"> param {,param}</w:t>
+      </w:r>
+    </w:p>
+    <w:p>
+      <w:r>
+        <w:t xml:space="preserve">9. param </w:t>
+      </w:r>
+      <w:r>
+        <w:t>→</w:t>
+      </w:r>
+      <w:r>
+        <w:t xml:space="preserve"> int ID [[]]</w:t>
+      </w:r>
+    </w:p>
+    <w:p>
+      <w:r>
+        <w:t xml:space="preserve">10. compound-stmt </w:t>
       </w:r>
       <w:r>
         <w:t>→</w:t>
@@ -303,15 +119,7 @@
         <w:t>→</w:t>
       </w:r>
       <w:r>
-        <w:t xml:space="preserve"> {</w:t>
-      </w:r>
-      <w:proofErr w:type="spellStart"/>
-      <w:r>
-        <w:t>var</w:t>
-      </w:r>
-      <w:proofErr w:type="spellEnd"/>
-      <w:r>
-        <w:t>-declaration}</w:t>
+        <w:t xml:space="preserve"> {var-declaration}</w:t>
       </w:r>
     </w:p>
     <w:p>
@@ -327,71 +135,18 @@
     </w:p>
     <w:p>
       <w:r>
-        <w:t xml:space="preserve">13. </w:t>
-      </w:r>
-      <w:proofErr w:type="gramStart"/>
-      <w:r>
-        <w:t>statement</w:t>
-      </w:r>
-      <w:proofErr w:type="gramEnd"/>
-      <w:r>
-        <w:t xml:space="preserve"> </w:t>
-      </w:r>
-      <w:r>
-        <w:t>→</w:t>
-      </w:r>
-      <w:r>
-        <w:t xml:space="preserve"> expression-</w:t>
-      </w:r>
-      <w:proofErr w:type="spellStart"/>
-      <w:r>
-        <w:t>stmt</w:t>
-      </w:r>
-      <w:proofErr w:type="spellEnd"/>
-      <w:r>
-        <w:t xml:space="preserve"> | compound-</w:t>
-      </w:r>
-      <w:proofErr w:type="spellStart"/>
-      <w:r>
-        <w:t>stmt</w:t>
-      </w:r>
-      <w:proofErr w:type="spellEnd"/>
-      <w:r>
-        <w:t xml:space="preserve"> | selection-</w:t>
-      </w:r>
-      <w:proofErr w:type="spellStart"/>
-      <w:r>
-        <w:t>stmt</w:t>
-      </w:r>
-      <w:proofErr w:type="spellEnd"/>
-      <w:r>
-        <w:t xml:space="preserve"> | iteration-</w:t>
-      </w:r>
-      <w:proofErr w:type="spellStart"/>
-      <w:r>
-        <w:t>stmt</w:t>
-      </w:r>
-      <w:proofErr w:type="spellEnd"/>
-      <w:r>
-        <w:t xml:space="preserve"> | return-</w:t>
-      </w:r>
-      <w:proofErr w:type="spellStart"/>
-      <w:r>
-        <w:t>stmt</w:t>
-      </w:r>
-      <w:proofErr w:type="spellEnd"/>
-    </w:p>
-    <w:p>
-      <w:r>
-        <w:t>14. expression-</w:t>
-      </w:r>
-      <w:proofErr w:type="spellStart"/>
-      <w:r>
-        <w:t>stmt</w:t>
-      </w:r>
-      <w:proofErr w:type="spellEnd"/>
-      <w:r>
-        <w:t xml:space="preserve"> </w:t>
+        <w:t xml:space="preserve">13. statement </w:t>
+      </w:r>
+      <w:r>
+        <w:t>→</w:t>
+      </w:r>
+      <w:r>
+        <w:t xml:space="preserve"> expression-stmt | compound-stmt | selection-stmt | iteration-stmt | return-stmt</w:t>
+      </w:r>
+    </w:p>
+    <w:p>
+      <w:r>
+        <w:t xml:space="preserve">14. expression-stmt </w:t>
       </w:r>
       <w:r>
         <w:t>→</w:t>
@@ -402,15 +157,7 @@
     </w:p>
     <w:p>
       <w:r>
-        <w:t>15. selection-</w:t>
-      </w:r>
-      <w:proofErr w:type="spellStart"/>
-      <w:r>
-        <w:t>stmt</w:t>
-      </w:r>
-      <w:proofErr w:type="spellEnd"/>
-      <w:r>
-        <w:t xml:space="preserve"> </w:t>
+        <w:t xml:space="preserve">15. selection-stmt </w:t>
       </w:r>
       <w:r>
         <w:t>→</w:t>
@@ -421,15 +168,7 @@
     </w:p>
     <w:p>
       <w:r>
-        <w:t>16. iteration-</w:t>
-      </w:r>
-      <w:proofErr w:type="spellStart"/>
-      <w:r>
-        <w:t>stmt</w:t>
-      </w:r>
-      <w:proofErr w:type="spellEnd"/>
-      <w:r>
-        <w:t xml:space="preserve"> </w:t>
+        <w:t xml:space="preserve">16. iteration-stmt </w:t>
       </w:r>
       <w:r>
         <w:t>→</w:t>
@@ -440,15 +179,7 @@
     </w:p>
     <w:p>
       <w:r>
-        <w:t>17. return-</w:t>
-      </w:r>
-      <w:proofErr w:type="spellStart"/>
-      <w:r>
-        <w:t>stmt</w:t>
-      </w:r>
-      <w:proofErr w:type="spellEnd"/>
-      <w:r>
-        <w:t xml:space="preserve"> </w:t>
+        <w:t xml:space="preserve">17. return-stmt </w:t>
       </w:r>
       <w:r>
         <w:t>→</w:t>
@@ -476,28 +207,12 @@
         <w:t>→</w:t>
       </w:r>
       <w:r>
-        <w:t xml:space="preserve"> =expression | [expression] expression’’| (</w:t>
-      </w:r>
-      <w:proofErr w:type="spellStart"/>
-      <w:r>
-        <w:t>args</w:t>
-      </w:r>
-      <w:proofErr w:type="spellEnd"/>
-      <w:r>
-        <w:t>) simple-expression’ | simple-expression’</w:t>
-      </w:r>
-    </w:p>
-    <w:p>
-      <w:r>
-        <w:t xml:space="preserve">     </w:t>
-      </w:r>
-      <w:proofErr w:type="gramStart"/>
-      <w:r>
-        <w:t>expression</w:t>
-      </w:r>
-      <w:proofErr w:type="gramEnd"/>
-      <w:r>
-        <w:t>’’</w:t>
+        <w:t xml:space="preserve"> =expression | [expression] expression’’| (args) simple-expression’ | simple-expression’</w:t>
+      </w:r>
+    </w:p>
+    <w:p>
+      <w:r>
+        <w:t xml:space="preserve">     expression’’</w:t>
       </w:r>
       <w:r>
         <w:t>→</w:t>
@@ -508,37 +223,13 @@
     </w:p>
     <w:p>
       <w:r>
-        <w:t xml:space="preserve">19. </w:t>
-      </w:r>
-      <w:proofErr w:type="spellStart"/>
-      <w:r>
-        <w:t>var</w:t>
-      </w:r>
-      <w:proofErr w:type="spellEnd"/>
-      <w:r>
-        <w:t xml:space="preserve">-call </w:t>
-      </w:r>
-      <w:r>
-        <w:t>→</w:t>
-      </w:r>
-      <w:r>
-        <w:t xml:space="preserve"> </w:t>
-      </w:r>
-      <w:proofErr w:type="gramStart"/>
-      <w:r>
-        <w:t>[ expression</w:t>
-      </w:r>
-      <w:proofErr w:type="gramEnd"/>
-      <w:r>
-        <w:t>] | (</w:t>
-      </w:r>
-      <w:proofErr w:type="spellStart"/>
-      <w:r>
-        <w:t>args</w:t>
-      </w:r>
-      <w:proofErr w:type="spellEnd"/>
-      <w:r>
-        <w:t>)</w:t>
+        <w:t xml:space="preserve">19. var-call </w:t>
+      </w:r>
+      <w:r>
+        <w:t>→</w:t>
+      </w:r>
+      <w:r>
+        <w:t xml:space="preserve"> [ expression] | (args)</w:t>
       </w:r>
     </w:p>
     <w:p>
@@ -549,30 +240,12 @@
         <w:t>→</w:t>
       </w:r>
       <w:r>
-        <w:t xml:space="preserve"> additive-expression’ [</w:t>
-      </w:r>
-      <w:proofErr w:type="spellStart"/>
-      <w:r>
-        <w:t>relop</w:t>
-      </w:r>
-      <w:proofErr w:type="spellEnd"/>
-      <w:r>
-        <w:t xml:space="preserve"> additive-expression]</w:t>
-      </w:r>
-    </w:p>
-    <w:p>
-      <w:r>
-        <w:t xml:space="preserve">21. </w:t>
-      </w:r>
-      <w:proofErr w:type="spellStart"/>
-      <w:proofErr w:type="gramStart"/>
-      <w:r>
-        <w:t>relop</w:t>
-      </w:r>
-      <w:proofErr w:type="spellEnd"/>
-      <w:proofErr w:type="gramEnd"/>
-      <w:r>
-        <w:t xml:space="preserve"> </w:t>
+        <w:t xml:space="preserve"> additive-expression’ [relop additive-expression]</w:t>
+      </w:r>
+    </w:p>
+    <w:p>
+      <w:r>
+        <w:t xml:space="preserve">21. relop </w:t>
       </w:r>
       <w:r>
         <w:t>→</w:t>
@@ -589,15 +262,7 @@
         <w:t>→</w:t>
       </w:r>
       <w:r>
-        <w:t xml:space="preserve"> {</w:t>
-      </w:r>
-      <w:proofErr w:type="spellStart"/>
-      <w:r>
-        <w:t>addop</w:t>
-      </w:r>
-      <w:proofErr w:type="spellEnd"/>
-      <w:r>
-        <w:t xml:space="preserve"> term}</w:t>
+        <w:t xml:space="preserve"> {addop term}</w:t>
       </w:r>
     </w:p>
     <w:p>
@@ -609,183 +274,70 @@
         <w:t>→</w:t>
       </w:r>
       <w:r>
-        <w:t xml:space="preserve"> term’ {</w:t>
-      </w:r>
-      <w:proofErr w:type="spellStart"/>
-      <w:r>
-        <w:t>addop</w:t>
-      </w:r>
-      <w:proofErr w:type="spellEnd"/>
-      <w:r>
-        <w:t xml:space="preserve"> term}</w:t>
-      </w:r>
-    </w:p>
-    <w:p>
-      <w:r>
-        <w:t xml:space="preserve">23. </w:t>
-      </w:r>
-      <w:proofErr w:type="spellStart"/>
-      <w:proofErr w:type="gramStart"/>
-      <w:r>
-        <w:t>addop</w:t>
-      </w:r>
-      <w:proofErr w:type="spellEnd"/>
-      <w:proofErr w:type="gramEnd"/>
+        <w:t xml:space="preserve"> term’ {addop term}</w:t>
+      </w:r>
+    </w:p>
+    <w:p>
+      <w:r>
+        <w:t xml:space="preserve">23. addop </w:t>
+      </w:r>
+      <w:r>
+        <w:t>→</w:t>
+      </w:r>
+      <w:r>
+        <w:t xml:space="preserve"> +|-</w:t>
+      </w:r>
+    </w:p>
+    <w:p>
+      <w:r>
+        <w:t xml:space="preserve">24. term </w:t>
+      </w:r>
+      <w:r>
+        <w:t>→</w:t>
+      </w:r>
+      <w:r>
+        <w:t xml:space="preserve"> factor {mulop factor}</w:t>
+      </w:r>
+    </w:p>
+    <w:p>
+      <w:r>
+        <w:t xml:space="preserve">      term’ </w:t>
+      </w:r>
+      <w:r>
+        <w:t>→</w:t>
+      </w:r>
+      <w:r>
+        <w:t xml:space="preserve"> {mulop factor}</w:t>
+      </w:r>
+    </w:p>
+    <w:p>
+      <w:r>
+        <w:t xml:space="preserve">25. mulop </w:t>
+      </w:r>
+      <w:r>
+        <w:t>→</w:t>
+      </w:r>
+      <w:r>
+        <w:t xml:space="preserve"> *|/</w:t>
+      </w:r>
+    </w:p>
+    <w:p>
+      <w:r>
+        <w:t xml:space="preserve">26. factor </w:t>
+      </w:r>
+      <w:r>
+        <w:t>→</w:t>
+      </w:r>
       <w:r>
         <w:t xml:space="preserve"> </w:t>
       </w:r>
       <w:r>
-        <w:t>→</w:t>
-      </w:r>
-      <w:r>
-        <w:t xml:space="preserve"> +|-</w:t>
-      </w:r>
-    </w:p>
-    <w:p>
-      <w:r>
-        <w:t xml:space="preserve">24. </w:t>
-      </w:r>
-      <w:proofErr w:type="gramStart"/>
-      <w:r>
-        <w:t>term</w:t>
-      </w:r>
-      <w:proofErr w:type="gramEnd"/>
-      <w:r>
-        <w:t xml:space="preserve"> </w:t>
-      </w:r>
-      <w:r>
-        <w:t>→</w:t>
-      </w:r>
-      <w:r>
-        <w:t xml:space="preserve"> factor {</w:t>
-      </w:r>
-      <w:proofErr w:type="spellStart"/>
-      <w:r>
-        <w:t>mulop</w:t>
-      </w:r>
-      <w:proofErr w:type="spellEnd"/>
-      <w:r>
-        <w:t xml:space="preserve"> factor}</w:t>
-      </w:r>
-    </w:p>
-    <w:p>
-      <w:r>
-        <w:t xml:space="preserve">      </w:t>
-      </w:r>
-      <w:proofErr w:type="gramStart"/>
-      <w:r>
-        <w:t>term</w:t>
-      </w:r>
-      <w:proofErr w:type="gramEnd"/>
-      <w:r>
-        <w:t xml:space="preserve">’ </w:t>
-      </w:r>
-      <w:r>
-        <w:t>→</w:t>
-      </w:r>
-      <w:r>
-        <w:t xml:space="preserve"> {</w:t>
-      </w:r>
-      <w:proofErr w:type="spellStart"/>
-      <w:r>
-        <w:t>mulop</w:t>
-      </w:r>
-      <w:proofErr w:type="spellEnd"/>
-      <w:r>
-        <w:t xml:space="preserve"> factor}</w:t>
-      </w:r>
-    </w:p>
-    <w:p>
-      <w:r>
-        <w:t xml:space="preserve">25. </w:t>
-      </w:r>
-      <w:proofErr w:type="spellStart"/>
-      <w:proofErr w:type="gramStart"/>
-      <w:r>
-        <w:t>mulop</w:t>
-      </w:r>
-      <w:proofErr w:type="spellEnd"/>
-      <w:proofErr w:type="gramEnd"/>
-      <w:r>
-        <w:t xml:space="preserve"> </w:t>
-      </w:r>
-      <w:r>
-        <w:t>→</w:t>
-      </w:r>
-      <w:r>
-        <w:t xml:space="preserve"> *|/</w:t>
-      </w:r>
-    </w:p>
-    <w:p>
-      <w:r>
-        <w:t xml:space="preserve">26. </w:t>
-      </w:r>
-      <w:proofErr w:type="gramStart"/>
-      <w:r>
-        <w:t>factor</w:t>
-      </w:r>
-      <w:proofErr w:type="gramEnd"/>
-      <w:r>
-        <w:t xml:space="preserve"> </w:t>
-      </w:r>
-      <w:r>
-        <w:t>→</w:t>
-      </w:r>
-      <w:r>
-        <w:t xml:space="preserve"> </w:t>
-      </w:r>
-      <w:r>
-        <w:t xml:space="preserve">(expression) | ID </w:t>
-      </w:r>
-      <w:proofErr w:type="spellStart"/>
-      <w:r>
-        <w:t>varCall</w:t>
-      </w:r>
-      <w:proofErr w:type="spellEnd"/>
-      <w:r>
-        <w:t xml:space="preserve"> | NUM</w:t>
-      </w:r>
-    </w:p>
-    <w:p>
-      <w:r>
-        <w:t xml:space="preserve">27. </w:t>
-      </w:r>
-      <w:proofErr w:type="spellStart"/>
-      <w:proofErr w:type="gramStart"/>
-      <w:r>
-        <w:t>args</w:t>
-      </w:r>
-      <w:proofErr w:type="spellEnd"/>
-      <w:proofErr w:type="gramEnd"/>
-      <w:r>
-        <w:t xml:space="preserve"> </w:t>
-      </w:r>
-      <w:r>
-        <w:t>→</w:t>
-      </w:r>
-      <w:r>
-        <w:t xml:space="preserve"> </w:t>
-      </w:r>
-      <w:proofErr w:type="spellStart"/>
-      <w:r>
-        <w:t>argl</w:t>
-      </w:r>
-      <w:proofErr w:type="spellEnd"/>
-      <w:r>
-        <w:t>-list</w:t>
-      </w:r>
-    </w:p>
-    <w:p>
-      <w:r>
-        <w:t xml:space="preserve">28. </w:t>
-      </w:r>
-      <w:proofErr w:type="spellStart"/>
-      <w:r>
-        <w:t>arg</w:t>
-      </w:r>
-      <w:proofErr w:type="spellEnd"/>
-      <w:r>
-        <w:t xml:space="preserve">-list </w:t>
+        <w:t>(expression) | ID varCall | NUM</w:t>
+      </w:r>
+    </w:p>
+    <w:p>
+      <w:r>
+        <w:t xml:space="preserve">27. args </w:t>
       </w:r>
       <w:r>
         <w:t>→</w:t>
@@ -793,8 +345,6 @@
       <w:r>
         <w:t xml:space="preserve"> expression {,expression}</w:t>
       </w:r>
-      <w:bookmarkStart w:id="0" w:name="_GoBack"/>
-      <w:bookmarkEnd w:id="0"/>
     </w:p>
     <w:p/>
     <w:p/>

</xml_diff>

<commit_message>
Edited args in grammar
</commit_message>
<xml_diff>
--- a/grammar.docx
+++ b/grammar.docx
@@ -176,21 +176,27 @@
         <w:t xml:space="preserve"> </w:t>
       </w:r>
       <w:r>
+        <w:t>{</w:t>
+      </w:r>
+      <w:r>
         <w:t>arg-list</w:t>
       </w:r>
-    </w:p>
-    <w:p>
-      <w:r>
-        <w:t xml:space="preserve">arg-list </w:t>
-      </w:r>
-      <w:r>
-        <w:t>→</w:t>
-      </w:r>
-      <w:r>
-        <w:t xml:space="preserve"> expression {, expression}</w:t>
+      <w:r>
+        <w:t>}</w:t>
       </w:r>
       <w:bookmarkStart w:id="0" w:name="_GoBack"/>
       <w:bookmarkEnd w:id="0"/>
+    </w:p>
+    <w:p>
+      <w:r>
+        <w:t xml:space="preserve">arg-list </w:t>
+      </w:r>
+      <w:r>
+        <w:t>→</w:t>
+      </w:r>
+      <w:r>
+        <w:t xml:space="preserve"> expression {, expression}</w:t>
+      </w:r>
     </w:p>
     <w:p/>
     <w:p/>

</xml_diff>